<commit_message>
Sorry, this version has a terrible mistake but its format is perfect.
</commit_message>
<xml_diff>
--- a/word/20151910042-刘鹏-AG实验03-编程实现求最小k-树.docx
+++ b/word/20151910042-刘鹏-AG实验03-编程实现求最小k-树.docx
@@ -253,7 +253,6 @@
               </w:rPr>
               <w:t>专业：</w:t>
             </w:r>
-            <w:bookmarkStart w:id="0" w:name="_GoBack"/>
             <w:r>
               <w:rPr>
                 <w:rStyle w:val="ad"/>
@@ -262,7 +261,6 @@
               </w:rPr>
               <w:t>信息与计算科学</w:t>
             </w:r>
-            <w:bookmarkEnd w:id="0"/>
           </w:p>
         </w:tc>
       </w:tr>
@@ -1260,9 +1258,6 @@
       <w:pPr>
         <w:pStyle w:val="2"/>
         <w:spacing w:before="120" w:after="120"/>
-        <w:rPr>
-          <w:rFonts w:hint="eastAsia"/>
-        </w:rPr>
       </w:pPr>
       <w:r>
         <w:rPr>
@@ -1412,7 +1407,6 @@
           <w:p>
             <w:pPr>
               <w:rPr>
-                <w:rFonts w:hint="eastAsia"/>
                 <w:b/>
               </w:rPr>
             </w:pPr>
@@ -1461,7 +1455,6 @@
           <w:p>
             <w:pPr>
               <w:rPr>
-                <w:rFonts w:hint="eastAsia"/>
                 <w:b/>
               </w:rPr>
             </w:pPr>
@@ -1503,7 +1496,6 @@
           <w:p>
             <w:pPr>
               <w:rPr>
-                <w:rFonts w:hint="eastAsia"/>
                 <w:b/>
               </w:rPr>
             </w:pPr>
@@ -1612,7 +1604,15 @@
               <w:rPr>
                 <w:rFonts w:hint="eastAsia"/>
               </w:rPr>
-              <w:t>无向图</w:t>
+              <w:t>无向</w:t>
+            </w:r>
+            <w:bookmarkStart w:id="0" w:name="_GoBack"/>
+            <w:bookmarkEnd w:id="0"/>
+            <w:r>
+              <w:rPr>
+                <w:rFonts w:hint="eastAsia"/>
+              </w:rPr>
+              <w:t>图</w:t>
             </w:r>
             <m:oMath>
               <m:r>
@@ -1765,11 +1765,6 @@
             </m:oMath>
           </w:p>
           <w:p>
-            <w:pPr>
-              <w:rPr>
-                <w:rFonts w:hint="eastAsia"/>
-              </w:rPr>
-            </w:pPr>
             <w:r>
               <w:rPr>
                 <w:rFonts w:hint="eastAsia"/>
@@ -1892,16 +1887,7 @@
                 <w:rPr>
                   <w:rFonts w:ascii="Latin Modern Math" w:hAnsi="Latin Modern Math"/>
                 </w:rPr>
-                <m:t>=</m:t>
-              </m:r>
-              <m:r>
-                <m:rPr>
-                  <m:sty m:val="p"/>
-                </m:rPr>
-                <w:rPr>
-                  <w:rFonts w:ascii="Latin Modern Math" w:hAnsi="Latin Modern Math"/>
-                </w:rPr>
-                <m:t>MIN</m:t>
+                <m:t>=MIN</m:t>
               </m:r>
             </m:oMath>
             <w:r>
@@ -1929,16 +1915,7 @@
                 <w:rPr>
                   <w:rFonts w:ascii="Latin Modern Math" w:hAnsi="Latin Modern Math"/>
                 </w:rPr>
-                <m:t>TREE</m:t>
-              </m:r>
-              <m:r>
-                <m:rPr>
-                  <m:sty m:val="p"/>
-                </m:rPr>
-                <w:rPr>
-                  <w:rFonts w:ascii="Latin Modern Math" w:hAnsi="Latin Modern Math"/>
-                </w:rPr>
-                <m:t>(</m:t>
+                <m:t>TREE(</m:t>
               </m:r>
               <m:r>
                 <w:rPr>
@@ -2029,11 +2006,6 @@
             </w:r>
           </w:p>
           <w:p>
-            <w:pPr>
-              <w:rPr>
-                <w:rFonts w:hint="eastAsia"/>
-              </w:rPr>
-            </w:pPr>
             <w:r>
               <w:t xml:space="preserve">    </w:t>
             </w:r>
@@ -2127,33 +2099,22 @@
                 </m:dPr>
                 <m:e>
                   <m:r>
-                    <m:rPr>
-                      <m:sty m:val="p"/>
-                    </m:rPr>
                     <w:rPr>
                       <w:rFonts w:ascii="Latin Modern Math" w:hAnsi="Latin Modern Math"/>
                     </w:rPr>
-                    <m:t>E\</m:t>
-                  </m:r>
-                  <m:r>
-                    <w:rPr>
-                      <w:rFonts w:ascii="Latin Modern Math" w:hAnsi="Latin Modern Math"/>
-                    </w:rPr>
-                    <m:t>E</m:t>
+                    <m:t>E\E</m:t>
                   </m:r>
                   <m:d>
                     <m:dPr>
                       <m:ctrlPr>
                         <w:rPr>
                           <w:rFonts w:ascii="Latin Modern Math" w:hAnsi="Latin Modern Math"/>
+                          <w:i/>
                         </w:rPr>
                       </m:ctrlPr>
                     </m:dPr>
                     <m:e>
                       <m:r>
-                        <m:rPr>
-                          <m:sty m:val="p"/>
-                        </m:rPr>
                         <w:rPr>
                           <w:rFonts w:ascii="Latin Modern Math" w:hAnsi="Latin Modern Math"/>
                         </w:rPr>
@@ -2254,13 +2215,7 @@
               <w:t xml:space="preserve"> End</w:t>
             </w:r>
           </w:p>
-          <w:p>
-            <w:pPr>
-              <w:rPr>
-                <w:rFonts w:hint="eastAsia"/>
-              </w:rPr>
-            </w:pPr>
-          </w:p>
+          <w:p/>
           <w:p>
             <w:pPr>
               <w:rPr>
@@ -2335,16 +2290,7 @@
                   <w:rPr>
                     <w:rFonts w:ascii="Latin Modern Math" w:hAnsi="Latin Modern Math"/>
                   </w:rPr>
-                  <m:t>=</m:t>
-                </m:r>
-                <m:r>
-                  <m:rPr>
-                    <m:sty m:val="p"/>
-                  </m:rPr>
-                  <w:rPr>
-                    <w:rFonts w:ascii="Latin Modern Math" w:hAnsi="Latin Modern Math"/>
-                  </w:rPr>
-                  <m:t>SORT</m:t>
+                  <m:t>=SORT</m:t>
                 </m:r>
                 <m:d>
                   <m:dPr>
@@ -2407,9 +2353,6 @@
                   </m:sSupPr>
                   <m:e>
                     <m:r>
-                      <m:rPr>
-                        <m:sty m:val="p"/>
-                      </m:rPr>
                       <w:rPr>
                         <w:rFonts w:ascii="Latin Modern Math" w:hAnsi="Latin Modern Math"/>
                       </w:rPr>
@@ -2441,35 +2384,12 @@
                   <w:rPr>
                     <w:rFonts w:ascii="Latin Modern Math" w:hAnsi="Latin Modern Math"/>
                   </w:rPr>
-                  <m:t>E'</m:t>
-                </m:r>
-                <m:r>
-                  <w:rPr>
-                    <w:rFonts w:ascii="Latin Modern Math" w:hAnsi="Latin Modern Math"/>
-                  </w:rPr>
-                  <m:t>[1~</m:t>
-                </m:r>
-                <m:r>
-                  <w:rPr>
-                    <w:rFonts w:ascii="Latin Modern Math" w:hAnsi="Latin Modern Math"/>
-                  </w:rPr>
-                  <m:t>k</m:t>
-                </m:r>
-                <m:r>
-                  <w:rPr>
-                    <w:rFonts w:ascii="Latin Modern Math" w:hAnsi="Latin Modern Math"/>
-                  </w:rPr>
-                  <m:t>]</m:t>
+                  <m:t>E'[1~k]</m:t>
                 </m:r>
               </m:oMath>
             </m:oMathPara>
           </w:p>
           <w:p>
-            <w:pPr>
-              <w:rPr>
-                <w:rFonts w:hint="eastAsia"/>
-              </w:rPr>
-            </w:pPr>
             <w:r>
               <w:rPr>
                 <w:rFonts w:hint="eastAsia"/>
@@ -2482,9 +2402,6 @@
             </w:r>
             <m:oMath>
               <m:r>
-                <m:rPr>
-                  <m:sty m:val="p"/>
-                </m:rPr>
                 <w:rPr>
                   <w:rFonts w:ascii="Latin Modern Math" w:hAnsi="Latin Modern Math"/>
                 </w:rPr>
@@ -2497,6 +2414,7 @@
                   <m:ctrlPr>
                     <w:rPr>
                       <w:rFonts w:ascii="Latin Modern Math" w:hAnsi="Latin Modern Math"/>
+                      <w:i/>
                     </w:rPr>
                   </m:ctrlPr>
                 </m:dPr>
@@ -2506,14 +2424,12 @@
                       <m:ctrlPr>
                         <w:rPr>
                           <w:rFonts w:ascii="Latin Modern Math" w:hAnsi="Latin Modern Math"/>
+                          <w:i/>
                         </w:rPr>
                       </m:ctrlPr>
                     </m:sSupPr>
                     <m:e>
                       <m:r>
-                        <m:rPr>
-                          <m:sty m:val="p"/>
-                        </m:rPr>
                         <w:rPr>
                           <w:rFonts w:ascii="Latin Modern Math" w:hAnsi="Latin Modern Math"/>
                         </w:rPr>
@@ -2522,9 +2438,6 @@
                     </m:e>
                     <m:sup>
                       <m:r>
-                        <m:rPr>
-                          <m:sty m:val="p"/>
-                        </m:rPr>
                         <w:rPr>
                           <w:rFonts w:ascii="Latin Modern Math" w:hAnsi="Latin Modern Math"/>
                         </w:rPr>
@@ -2533,22 +2446,10 @@
                     </m:sup>
                   </m:sSup>
                   <m:r>
-                    <m:rPr>
-                      <m:sty m:val="p"/>
-                    </m:rPr>
                     <w:rPr>
                       <w:rFonts w:ascii="Latin Modern Math" w:hAnsi="Latin Modern Math"/>
                     </w:rPr>
-                    <m:t>∪</m:t>
-                  </m:r>
-                  <m:r>
-                    <m:rPr>
-                      <m:sty m:val="p"/>
-                    </m:rPr>
-                    <w:rPr>
-                      <w:rFonts w:ascii="Latin Modern Math" w:hAnsi="Latin Modern Math"/>
-                    </w:rPr>
-                    <m:t>T</m:t>
+                    <m:t>∪T</m:t>
                   </m:r>
                 </m:e>
               </m:d>
@@ -2557,13 +2458,7 @@
         </w:tc>
       </w:tr>
     </w:tbl>
-    <w:p>
-      <w:pPr>
-        <w:rPr>
-          <w:rFonts w:hint="eastAsia"/>
-        </w:rPr>
-      </w:pPr>
-    </w:p>
+    <w:p/>
     <w:p>
       <w:pPr>
         <w:pStyle w:val="1"/>
@@ -8143,7 +8038,7 @@
 </file>
 
 <file path=customXml/itemProps1.xml><?xml version="1.0" encoding="utf-8"?>
-<ds:datastoreItem xmlns:ds="http://schemas.openxmlformats.org/officeDocument/2006/customXml" ds:itemID="{E14B788B-B783-4D62-9DFB-153675C3B332}">
+<ds:datastoreItem xmlns:ds="http://schemas.openxmlformats.org/officeDocument/2006/customXml" ds:itemID="{8C68EF52-B1DC-4DF2-AC56-901C89C523B2}">
   <ds:schemaRefs>
     <ds:schemaRef ds:uri="http://schemas.openxmlformats.org/officeDocument/2006/bibliography"/>
   </ds:schemaRefs>

</xml_diff>